<commit_message>
cm proj && mdrs pratica e teorica
</commit_message>
<xml_diff>
--- a/4y/1s/MDRS/T/Resumo456.docx
+++ b/4y/1s/MDRS/T/Resumo456.docx
@@ -839,29 +839,72 @@
           <w:sz w:val="32"/>
           <w:szCs w:val="32"/>
         </w:rPr>
-        <w:t>No encaminhamento de caminho único, cada fluxo de tráfego deve ser encaminhado através de 1 único caminho</w:t>
-      </w:r>
-      <w:r>
-        <w:rPr>
+        <w:t xml:space="preserve">No encaminhamento de caminho único, cada fluxo de tráfego deve ser encaminhado através de </w:t>
+      </w:r>
+      <w:r>
+        <w:rPr>
+          <w:b/>
+          <w:bCs/>
+          <w:sz w:val="32"/>
+          <w:szCs w:val="32"/>
+        </w:rPr>
+        <w:t>1 único caminho</w:t>
+      </w:r>
+      <w:r>
+        <w:rPr>
+          <w:b/>
+          <w:bCs/>
           <w:sz w:val="32"/>
           <w:szCs w:val="32"/>
         </w:rPr>
         <w:t xml:space="preserve"> (não é permitida a separação/ramificação de fluxos)</w:t>
       </w:r>
-    </w:p>
-    <w:p>
-      <w:pPr>
-        <w:rPr>
-          <w:sz w:val="32"/>
-          <w:szCs w:val="32"/>
-        </w:rPr>
-      </w:pPr>
-      <w:r>
-        <w:rPr>
-          <w:sz w:val="32"/>
-          <w:szCs w:val="32"/>
-        </w:rPr>
-        <w:t>-&gt; O encaminhamento simétrico pode ser necessário ou não: se sim, o caminho de encaminhamento de j-&gt;i deve usar as mesmas ligações que o caminho de i-&gt;j</w:t>
+      <w:r>
+        <w:rPr>
+          <w:sz w:val="32"/>
+          <w:szCs w:val="32"/>
+        </w:rPr>
+        <w:t>.</w:t>
+      </w:r>
+    </w:p>
+    <w:p>
+      <w:pPr>
+        <w:rPr>
+          <w:sz w:val="32"/>
+          <w:szCs w:val="32"/>
+        </w:rPr>
+      </w:pPr>
+      <w:r>
+        <w:rPr>
+          <w:sz w:val="32"/>
+          <w:szCs w:val="32"/>
+        </w:rPr>
+        <w:t xml:space="preserve">-&gt; O encaminhamento </w:t>
+      </w:r>
+      <w:r>
+        <w:rPr>
+          <w:b/>
+          <w:bCs/>
+          <w:sz w:val="32"/>
+          <w:szCs w:val="32"/>
+        </w:rPr>
+        <w:t>simétrico</w:t>
+      </w:r>
+      <w:r>
+        <w:rPr>
+          <w:sz w:val="32"/>
+          <w:szCs w:val="32"/>
+        </w:rPr>
+        <w:t xml:space="preserve"> pode ser necessário ou n: se sim, o caminho de </w:t>
+      </w:r>
+      <w:r>
+        <w:rPr>
+          <w:b/>
+          <w:bCs/>
+          <w:sz w:val="32"/>
+          <w:szCs w:val="32"/>
+        </w:rPr>
+        <w:t>encaminhamento de j-&gt;i deve usar as mesmas ligações que o caminho de i-&gt;j</w:t>
       </w:r>
     </w:p>
     <w:p>
@@ -999,16 +1042,26 @@
           <w:szCs w:val="32"/>
         </w:rPr>
       </w:pPr>
-      <w:r>
-        <w:rPr>
-          <w:sz w:val="32"/>
-          <w:szCs w:val="32"/>
-        </w:rPr>
-        <w:t>Qlqr solução de traffic-eng com um encaminhamento por um caminho único deve respeitar as seguintes restrições.</w:t>
-      </w:r>
-    </w:p>
-    <w:p>
-      <w:pPr>
+      <w:bookmarkStart w:id="4" w:name="_Hlk152422480"/>
+      <w:r>
+        <w:rPr>
+          <w:sz w:val="32"/>
+          <w:szCs w:val="32"/>
+        </w:rPr>
+        <w:t xml:space="preserve">Qlqr solução de traffic-eng com um encaminhamento por um caminho único deve respeitar as seguintes </w:t>
+      </w:r>
+      <w:bookmarkEnd w:id="4"/>
+      <w:r>
+        <w:rPr>
+          <w:sz w:val="32"/>
+          <w:szCs w:val="32"/>
+        </w:rPr>
+        <w:t>restrições.</w:t>
+      </w:r>
+    </w:p>
+    <w:p>
+      <w:pPr>
+        <w:ind w:left="708"/>
         <w:rPr>
           <w:sz w:val="32"/>
           <w:szCs w:val="32"/>
@@ -1048,7 +1101,21 @@
           <w:sz w:val="32"/>
           <w:szCs w:val="32"/>
         </w:rPr>
-        <w:t xml:space="preserve">, 1 das suas variáveis </w:t>
+        <w:t xml:space="preserve">, </w:t>
+      </w:r>
+      <w:r>
+        <w:rPr>
+          <w:sz w:val="32"/>
+          <w:szCs w:val="32"/>
+        </w:rPr>
+        <w:t>uma</w:t>
+      </w:r>
+      <w:r>
+        <w:rPr>
+          <w:sz w:val="32"/>
+          <w:szCs w:val="32"/>
+        </w:rPr>
+        <w:t xml:space="preserve"> das suas variáveis </w:t>
       </w:r>
       <w:r>
         <w:rPr>
@@ -1075,6 +1142,7 @@
     </w:p>
     <w:p>
       <w:pPr>
+        <w:ind w:left="708"/>
         <w:rPr>
           <w:sz w:val="32"/>
           <w:szCs w:val="32"/>
@@ -1107,7 +1175,23 @@
           <w:sz w:val="32"/>
           <w:szCs w:val="32"/>
         </w:rPr>
-        <w:t>A, a soma dos TT (src-dst/dst-src) de tds os fluxos não podem ser superiores à sua capacidade C</w:t>
+        <w:t xml:space="preserve">A, </w:t>
+      </w:r>
+      <w:r>
+        <w:rPr>
+          <w:b/>
+          <w:bCs/>
+          <w:sz w:val="32"/>
+          <w:szCs w:val="32"/>
+        </w:rPr>
+        <w:t>a soma dos TT (src-dst/dst-src) de tds os fluxos não podem ser superiores à sua capacidade</w:t>
+      </w:r>
+      <w:r>
+        <w:rPr>
+          <w:sz w:val="32"/>
+          <w:szCs w:val="32"/>
+        </w:rPr>
+        <w:t xml:space="preserve"> C</w:t>
       </w:r>
       <w:r>
         <w:rPr>
@@ -1127,27 +1211,159 @@
     </w:p>
     <w:p>
       <w:pPr>
-        <w:rPr>
-          <w:sz w:val="32"/>
-          <w:szCs w:val="32"/>
-        </w:rPr>
-      </w:pPr>
-    </w:p>
-    <w:p>
-      <w:pPr>
-        <w:rPr>
-          <w:sz w:val="32"/>
-          <w:szCs w:val="32"/>
-        </w:rPr>
-      </w:pPr>
-    </w:p>
-    <w:p>
-      <w:pPr>
-        <w:rPr>
-          <w:sz w:val="32"/>
-          <w:szCs w:val="32"/>
-        </w:rPr>
-      </w:pPr>
+        <w:jc w:val="center"/>
+        <w:rPr>
+          <w:sz w:val="32"/>
+          <w:szCs w:val="32"/>
+        </w:rPr>
+      </w:pPr>
+      <w:r>
+        <w:rPr>
+          <w:b/>
+          <w:bCs/>
+          <w:sz w:val="48"/>
+          <w:szCs w:val="48"/>
+        </w:rPr>
+        <w:t xml:space="preserve">Objetivos Traffic engineering </w:t>
+      </w:r>
+    </w:p>
+    <w:p>
+      <w:pPr>
+        <w:rPr>
+          <w:sz w:val="32"/>
+          <w:szCs w:val="32"/>
+        </w:rPr>
+      </w:pPr>
+      <w:r>
+        <w:rPr>
+          <w:sz w:val="32"/>
+          <w:szCs w:val="32"/>
+        </w:rPr>
+        <w:t>Qlqr solução de traffic-eng com um encaminhamento por um caminho único deve respeitar as seguintes</w:t>
+      </w:r>
+    </w:p>
+    <w:p>
+      <w:pPr>
+        <w:rPr>
+          <w:sz w:val="32"/>
+          <w:szCs w:val="32"/>
+        </w:rPr>
+      </w:pPr>
+      <w:r>
+        <w:rPr>
+          <w:sz w:val="32"/>
+          <w:szCs w:val="32"/>
+        </w:rPr>
+        <w:t xml:space="preserve">-&gt; </w:t>
+      </w:r>
+      <w:r>
+        <w:rPr>
+          <w:b/>
+          <w:bCs/>
+          <w:sz w:val="32"/>
+          <w:szCs w:val="32"/>
+        </w:rPr>
+        <w:t>Otimizar pelo menos 1 parâmetro</w:t>
+      </w:r>
+      <w:r>
+        <w:rPr>
+          <w:sz w:val="32"/>
+          <w:szCs w:val="32"/>
+        </w:rPr>
+        <w:t xml:space="preserve"> relacionado com o </w:t>
+      </w:r>
+      <w:r>
+        <w:rPr>
+          <w:b/>
+          <w:bCs/>
+          <w:sz w:val="32"/>
+          <w:szCs w:val="32"/>
+        </w:rPr>
+        <w:t>desempenho ou custo operacional da rede</w:t>
+      </w:r>
+      <w:r>
+        <w:rPr>
+          <w:sz w:val="32"/>
+          <w:szCs w:val="32"/>
+        </w:rPr>
+        <w:t>;</w:t>
+      </w:r>
+    </w:p>
+    <w:p>
+      <w:pPr>
+        <w:rPr>
+          <w:sz w:val="32"/>
+          <w:szCs w:val="32"/>
+        </w:rPr>
+      </w:pPr>
+      <w:r>
+        <w:rPr>
+          <w:sz w:val="32"/>
+          <w:szCs w:val="32"/>
+        </w:rPr>
+        <w:t xml:space="preserve">-&gt; Opcionalmente, tem objetivo de garantir valores (máx. e </w:t>
+      </w:r>
+      <w:proofErr w:type="spellStart"/>
+      <w:r>
+        <w:rPr>
+          <w:sz w:val="32"/>
+          <w:szCs w:val="32"/>
+        </w:rPr>
+        <w:t>mín</w:t>
+      </w:r>
+      <w:proofErr w:type="spellEnd"/>
+      <w:r>
+        <w:rPr>
+          <w:sz w:val="32"/>
+          <w:szCs w:val="32"/>
+        </w:rPr>
+        <w:t>.) para outros parâmetros.</w:t>
+      </w:r>
+    </w:p>
+    <w:p>
+      <w:pPr>
+        <w:rPr>
+          <w:sz w:val="32"/>
+          <w:szCs w:val="32"/>
+        </w:rPr>
+      </w:pPr>
+      <w:r>
+        <w:rPr>
+          <w:sz w:val="32"/>
+          <w:szCs w:val="32"/>
+        </w:rPr>
+        <w:t xml:space="preserve">Ex de parâmetros de otimização: </w:t>
+      </w:r>
+    </w:p>
+    <w:p>
+      <w:pPr>
+        <w:rPr>
+          <w:sz w:val="32"/>
+          <w:szCs w:val="32"/>
+        </w:rPr>
+      </w:pPr>
+      <w:r>
+        <w:rPr>
+          <w:sz w:val="32"/>
+          <w:szCs w:val="32"/>
+        </w:rPr>
+        <w:t xml:space="preserve">-&gt; Atraso médio de pacotes; </w:t>
+      </w:r>
+    </w:p>
+    <w:p>
+      <w:pPr>
+        <w:rPr>
+          <w:sz w:val="32"/>
+          <w:szCs w:val="32"/>
+        </w:rPr>
+      </w:pPr>
+      <w:r>
+        <w:rPr>
+          <w:sz w:val="32"/>
+          <w:szCs w:val="32"/>
+        </w:rPr>
+        <w:t>-&gt; Pior atraso médio de pacotes entre todos os fluxos de tráfego</w:t>
+      </w:r>
     </w:p>
     <w:p>
       <w:pPr>

</xml_diff>